<commit_message>
Se añaden las referencias al documento
</commit_message>
<xml_diff>
--- a/Informe.docx
+++ b/Informe.docx
@@ -42,7 +42,7 @@
     <w:p>
       <w:pPr>
         <w:pStyle w:val="Authors"/>
-        <w:framePr w:h="39.05pt" w:hRule="exact" w:wrap="notBeside" w:x="78.45pt" w:y="-10.65pt"/>
+        <w:framePr w:h="39.05pt" w:hRule="exact" w:wrap="notBeside" w:x="78.45pt" w:y="-9.35pt"/>
         <w:rPr>
           <w:i/>
           <w:lang w:val="es-CO"/>
@@ -1718,15 +1718,7 @@
           <w:i/>
           <w:lang w:val="es-CO"/>
         </w:rPr>
-        <w:t>Definición 1</w:t>
-      </w:r>
-      <w:r>
-        <w:rPr>
-          <w:b/>
-          <w:i/>
-          <w:lang w:val="es-CO"/>
-        </w:rPr>
-        <w:t>.1</w:t>
+        <w:t>Definición 1.1</w:t>
       </w:r>
       <w:r>
         <w:rPr>
@@ -1746,14 +1738,7 @@
             <w:rFonts w:ascii="Cambria Math" w:hAnsi="Cambria Math"/>
             <w:lang w:val="es-CO"/>
           </w:rPr>
-          <m:t>A</m:t>
-        </m:r>
-        <m:r>
-          <w:rPr>
-            <w:rFonts w:ascii="Cambria Math" w:hAnsi="Cambria Math"/>
-            <w:lang w:val="es-CO"/>
-          </w:rPr>
-          <m:t>∈</m:t>
+          <m:t>A∈</m:t>
         </m:r>
         <m:sSup>
           <m:sSupPr>
@@ -1809,28 +1794,7 @@
             <w:rFonts w:ascii="Cambria Math" w:hAnsi="Cambria Math"/>
             <w:lang w:val="es-CO"/>
           </w:rPr>
-          <m:t xml:space="preserve">A = </m:t>
-        </m:r>
-        <m:r>
-          <w:rPr>
-            <w:rFonts w:ascii="Cambria Math" w:hAnsi="Cambria Math"/>
-            <w:lang w:val="es-CO"/>
-          </w:rPr>
-          <m:t>U∑</m:t>
-        </m:r>
-        <m:r>
-          <w:rPr>
-            <w:rFonts w:ascii="Cambria Math" w:hAnsi="Cambria Math"/>
-            <w:lang w:val="es-CO"/>
-          </w:rPr>
-          <m:t>V</m:t>
-        </m:r>
-        <m:r>
-          <w:rPr>
-            <w:rFonts w:ascii="Cambria Math" w:hAnsi="Cambria Math"/>
-            <w:lang w:val="es-CO"/>
-          </w:rPr>
-          <m:t>*</m:t>
+          <m:t>A = U∑V*</m:t>
         </m:r>
       </m:oMath>
       <w:r>
@@ -1901,14 +1865,7 @@
             <w:rFonts w:ascii="Cambria Math" w:hAnsi="Cambria Math"/>
             <w:lang w:val="es-CO"/>
           </w:rPr>
-          <m:t>V</m:t>
-        </m:r>
-        <m:r>
-          <w:rPr>
-            <w:rFonts w:ascii="Cambria Math" w:hAnsi="Cambria Math"/>
-            <w:lang w:val="es-CO"/>
-          </w:rPr>
-          <m:t>∈</m:t>
+          <m:t>V∈</m:t>
         </m:r>
         <m:sSup>
           <m:sSupPr>
@@ -1958,14 +1915,7 @@
             <w:rFonts w:ascii="Cambria Math" w:hAnsi="Cambria Math"/>
             <w:lang w:val="es-CO"/>
           </w:rPr>
-          <m:t xml:space="preserve"> </m:t>
-        </m:r>
-        <m:r>
-          <w:rPr>
-            <w:rFonts w:ascii="Cambria Math" w:hAnsi="Cambria Math"/>
-            <w:lang w:val="es-CO"/>
-          </w:rPr>
-          <m:t>∑∈</m:t>
+          <m:t xml:space="preserve"> ∑∈</m:t>
         </m:r>
         <m:sSup>
           <m:sSupPr>
@@ -2308,14 +2258,7 @@
             <w:rFonts w:ascii="Cambria Math" w:hAnsi="Cambria Math"/>
             <w:lang w:val="es-CO"/>
           </w:rPr>
-          <m:t>=</m:t>
-        </m:r>
-        <m:r>
-          <w:rPr>
-            <w:rFonts w:ascii="Cambria Math" w:hAnsi="Cambria Math"/>
-            <w:lang w:val="es-CO"/>
-          </w:rPr>
-          <m:t>0</m:t>
+          <m:t>=0</m:t>
         </m:r>
       </m:oMath>
       <w:r>
@@ -2435,14 +2378,7 @@
             <w:rFonts w:ascii="Cambria Math" w:hAnsi="Cambria Math"/>
             <w:lang w:val="es-CO"/>
           </w:rPr>
-          <m:t xml:space="preserve"> </m:t>
-        </m:r>
-        <m:r>
-          <w:rPr>
-            <w:rFonts w:ascii="Cambria Math" w:hAnsi="Cambria Math"/>
-            <w:lang w:val="es-CO"/>
-          </w:rPr>
-          <m:t>A∈</m:t>
+          <m:t xml:space="preserve"> A∈</m:t>
         </m:r>
         <m:sSup>
           <m:sSupPr>
@@ -2967,21 +2903,7 @@
         <w:rPr>
           <w:lang w:val="es-CO"/>
         </w:rPr>
-        <w:t xml:space="preserve">ajos que no han sido publicados, </w:t>
-      </w:r>
-      <w:proofErr w:type="gramStart"/>
-      <w:r>
-        <w:rPr>
-          <w:lang w:val="es-CO"/>
-        </w:rPr>
-        <w:t>incluso</w:t>
-      </w:r>
-      <w:proofErr w:type="gramEnd"/>
-      <w:r>
-        <w:rPr>
-          <w:lang w:val="es-CO"/>
-        </w:rPr>
-        <w:t xml:space="preserve"> si ellos han sido presentados para publicación, deben ser citados como “no publicado” [4]. </w:t>
+        <w:t xml:space="preserve">ajos que no han sido publicados, incluso si ellos han sido presentados para publicación, deben ser citados como “no publicado” [4]. </w:t>
       </w:r>
       <w:r>
         <w:rPr>
@@ -4243,13 +4165,25 @@
           <w:lang w:val="es-CO"/>
         </w:rPr>
       </w:pPr>
+      <w:hyperlink r:id="rId7" w:history="1">
+        <w:r>
+          <w:rPr>
+            <w:rStyle w:val="Hipervnculo"/>
+            <w:rFonts w:ascii="TimesNewRoman" w:hAnsi="TimesNewRoman" w:cs="TimesNewRoman"/>
+            <w:color w:val="auto"/>
+            <w:szCs w:val="16"/>
+            <w:lang w:val="es-CO" w:eastAsia="es-MX"/>
+          </w:rPr>
+          <w:t>https://github.com/thealejo97/iris_recognition.git</w:t>
+        </w:r>
+      </w:hyperlink>
       <w:r>
         <w:rPr>
           <w:rFonts w:ascii="TimesNewRoman" w:hAnsi="TimesNewRoman" w:cs="TimesNewRoman"/>
           <w:szCs w:val="16"/>
           <w:lang w:val="es-CO" w:eastAsia="es-MX"/>
         </w:rPr>
-        <w:t xml:space="preserve">G. </w:t>
+        <w:t xml:space="preserve"> </w:t>
       </w:r>
       <w:proofErr w:type="spellStart"/>
       <w:r>
@@ -4258,7 +4192,7 @@
           <w:szCs w:val="16"/>
           <w:lang w:val="es-CO" w:eastAsia="es-MX"/>
         </w:rPr>
-        <w:t>Eason</w:t>
+        <w:t>GitHub</w:t>
       </w:r>
       <w:proofErr w:type="spellEnd"/>
       <w:r>
@@ -4267,7 +4201,7 @@
           <w:szCs w:val="16"/>
           <w:lang w:val="es-CO" w:eastAsia="es-MX"/>
         </w:rPr>
-        <w:t xml:space="preserve">, B. Noble, and I.N. </w:t>
+        <w:t xml:space="preserve"> </w:t>
       </w:r>
       <w:proofErr w:type="spellStart"/>
       <w:r>
@@ -4276,7 +4210,7 @@
           <w:szCs w:val="16"/>
           <w:lang w:val="es-CO" w:eastAsia="es-MX"/>
         </w:rPr>
-        <w:t>Sneddon</w:t>
+        <w:t>Iris_recognition</w:t>
       </w:r>
       <w:proofErr w:type="spellEnd"/>
       <w:r>
@@ -4285,7 +4219,7 @@
           <w:szCs w:val="16"/>
           <w:lang w:val="es-CO" w:eastAsia="es-MX"/>
         </w:rPr>
-        <w:t>, “</w:t>
+        <w:t xml:space="preserve"> </w:t>
       </w:r>
       <w:proofErr w:type="spellStart"/>
       <w:r>
@@ -4294,7 +4228,7 @@
           <w:szCs w:val="16"/>
           <w:lang w:val="es-CO" w:eastAsia="es-MX"/>
         </w:rPr>
-        <w:t>On</w:t>
+        <w:t>respositorio</w:t>
       </w:r>
       <w:proofErr w:type="spellEnd"/>
       <w:r>
@@ -4305,6 +4239,20 @@
         </w:rPr>
         <w:t xml:space="preserve"> </w:t>
       </w:r>
+      <w:r>
+        <w:rPr>
+          <w:lang w:val="es-CO" w:eastAsia="es-MX"/>
+        </w:rPr>
+        <w:t>2021</w:t>
+      </w:r>
+    </w:p>
+    <w:p>
+      <w:pPr>
+        <w:pStyle w:val="References"/>
+        <w:rPr>
+          <w:lang w:val="es-CO"/>
+        </w:rPr>
+      </w:pPr>
       <w:proofErr w:type="spellStart"/>
       <w:r>
         <w:rPr>
@@ -4312,7 +4260,7 @@
           <w:szCs w:val="16"/>
           <w:lang w:val="es-CO" w:eastAsia="es-MX"/>
         </w:rPr>
-        <w:t>certain</w:t>
+        <w:t>Strahinja</w:t>
       </w:r>
       <w:proofErr w:type="spellEnd"/>
       <w:r>
@@ -4330,752 +4278,16 @@
           <w:szCs w:val="16"/>
           <w:lang w:val="es-CO" w:eastAsia="es-MX"/>
         </w:rPr>
-        <w:t>integrals</w:t>
-      </w:r>
-      <w:proofErr w:type="spellEnd"/>
-      <w:r>
-        <w:rPr>
-          <w:rFonts w:ascii="TimesNewRoman" w:hAnsi="TimesNewRoman" w:cs="TimesNewRoman"/>
-          <w:szCs w:val="16"/>
+        <w:t>Stefanovic</w:t>
+      </w:r>
+      <w:proofErr w:type="spellEnd"/>
+      <w:r>
+        <w:rPr>
           <w:lang w:val="es-CO" w:eastAsia="es-MX"/>
         </w:rPr>
-        <w:t xml:space="preserve"> of  </w:t>
-      </w:r>
-      <w:proofErr w:type="spellStart"/>
-      <w:r>
-        <w:rPr>
-          <w:rFonts w:ascii="TimesNewRoman" w:hAnsi="TimesNewRoman" w:cs="TimesNewRoman"/>
-          <w:szCs w:val="16"/>
-          <w:lang w:val="es-CO" w:eastAsia="es-MX"/>
-        </w:rPr>
-        <w:t>Lipschitz-Hankel</w:t>
-      </w:r>
-      <w:proofErr w:type="spellEnd"/>
-      <w:r>
-        <w:rPr>
-          <w:rFonts w:ascii="TimesNewRoman" w:hAnsi="TimesNewRoman" w:cs="TimesNewRoman"/>
-          <w:szCs w:val="16"/>
-          <w:lang w:val="es-CO" w:eastAsia="es-MX"/>
-        </w:rPr>
-        <w:t xml:space="preserve"> </w:t>
-      </w:r>
-      <w:proofErr w:type="spellStart"/>
-      <w:r>
-        <w:rPr>
-          <w:rFonts w:ascii="TimesNewRoman" w:hAnsi="TimesNewRoman" w:cs="TimesNewRoman"/>
-          <w:szCs w:val="16"/>
-          <w:lang w:val="es-CO" w:eastAsia="es-MX"/>
-        </w:rPr>
-        <w:t>type</w:t>
-      </w:r>
-      <w:proofErr w:type="spellEnd"/>
-      <w:r>
-        <w:rPr>
-          <w:rFonts w:ascii="TimesNewRoman" w:hAnsi="TimesNewRoman" w:cs="TimesNewRoman"/>
-          <w:szCs w:val="16"/>
-          <w:lang w:val="es-CO" w:eastAsia="es-MX"/>
-        </w:rPr>
-        <w:t xml:space="preserve"> </w:t>
-      </w:r>
-      <w:proofErr w:type="spellStart"/>
-      <w:r>
-        <w:rPr>
-          <w:rFonts w:ascii="TimesNewRoman" w:hAnsi="TimesNewRoman" w:cs="TimesNewRoman"/>
-          <w:szCs w:val="16"/>
-          <w:lang w:val="es-CO" w:eastAsia="es-MX"/>
-        </w:rPr>
-        <w:t>involving</w:t>
-      </w:r>
-      <w:proofErr w:type="spellEnd"/>
-      <w:r>
-        <w:rPr>
-          <w:rFonts w:ascii="TimesNewRoman" w:hAnsi="TimesNewRoman" w:cs="TimesNewRoman"/>
-          <w:szCs w:val="16"/>
-          <w:lang w:val="es-CO" w:eastAsia="es-MX"/>
-        </w:rPr>
-        <w:t xml:space="preserve"> </w:t>
-      </w:r>
-      <w:proofErr w:type="spellStart"/>
-      <w:r>
-        <w:rPr>
-          <w:rFonts w:ascii="TimesNewRoman" w:hAnsi="TimesNewRoman" w:cs="TimesNewRoman"/>
-          <w:szCs w:val="16"/>
-          <w:lang w:val="es-CO" w:eastAsia="es-MX"/>
-        </w:rPr>
-        <w:t>products</w:t>
-      </w:r>
-      <w:proofErr w:type="spellEnd"/>
-      <w:r>
-        <w:rPr>
-          <w:rFonts w:ascii="TimesNewRoman" w:hAnsi="TimesNewRoman" w:cs="TimesNewRoman"/>
-          <w:szCs w:val="16"/>
-          <w:lang w:val="es-CO" w:eastAsia="es-MX"/>
-        </w:rPr>
-        <w:t xml:space="preserve"> of </w:t>
-      </w:r>
-      <w:proofErr w:type="spellStart"/>
-      <w:r>
-        <w:rPr>
-          <w:rFonts w:ascii="TimesNewRoman" w:hAnsi="TimesNewRoman" w:cs="TimesNewRoman"/>
-          <w:szCs w:val="16"/>
-          <w:lang w:val="es-CO" w:eastAsia="es-MX"/>
-        </w:rPr>
-        <w:t>Bessel</w:t>
-      </w:r>
-      <w:proofErr w:type="spellEnd"/>
-      <w:r>
-        <w:rPr>
-          <w:rFonts w:ascii="TimesNewRoman" w:hAnsi="TimesNewRoman" w:cs="TimesNewRoman"/>
-          <w:szCs w:val="16"/>
-          <w:lang w:val="es-CO" w:eastAsia="es-MX"/>
-        </w:rPr>
-        <w:t xml:space="preserve"> </w:t>
-      </w:r>
-      <w:proofErr w:type="spellStart"/>
-      <w:r>
-        <w:rPr>
-          <w:rFonts w:ascii="TimesNewRoman" w:hAnsi="TimesNewRoman" w:cs="TimesNewRoman"/>
-          <w:szCs w:val="16"/>
-          <w:lang w:val="es-CO" w:eastAsia="es-MX"/>
-        </w:rPr>
-        <w:t>functions</w:t>
-      </w:r>
-      <w:proofErr w:type="spellEnd"/>
-      <w:r>
-        <w:rPr>
-          <w:rFonts w:ascii="TimesNewRoman" w:hAnsi="TimesNewRoman" w:cs="TimesNewRoman"/>
-          <w:szCs w:val="16"/>
-          <w:lang w:val="es-CO" w:eastAsia="es-MX"/>
-        </w:rPr>
-        <w:t xml:space="preserve">,” </w:t>
-      </w:r>
-      <w:r>
-        <w:rPr>
-          <w:rFonts w:ascii="TimesNewRoman,Italic" w:hAnsi="TimesNewRoman,Italic" w:cs="TimesNewRoman,Italic"/>
-          <w:i/>
-          <w:iCs/>
-          <w:szCs w:val="16"/>
-          <w:lang w:val="es-CO" w:eastAsia="es-MX"/>
-        </w:rPr>
-        <w:t xml:space="preserve">Phil. </w:t>
-      </w:r>
-      <w:proofErr w:type="spellStart"/>
-      <w:r>
-        <w:rPr>
-          <w:rFonts w:ascii="TimesNewRoman,Italic" w:hAnsi="TimesNewRoman,Italic" w:cs="TimesNewRoman,Italic"/>
-          <w:i/>
-          <w:iCs/>
-          <w:szCs w:val="16"/>
-          <w:lang w:val="es-CO" w:eastAsia="es-MX"/>
-        </w:rPr>
-        <w:t>Trans</w:t>
-      </w:r>
-      <w:proofErr w:type="spellEnd"/>
-      <w:r>
-        <w:rPr>
-          <w:rFonts w:ascii="TimesNewRoman,Italic" w:hAnsi="TimesNewRoman,Italic" w:cs="TimesNewRoman,Italic"/>
-          <w:i/>
-          <w:iCs/>
-          <w:szCs w:val="16"/>
-          <w:lang w:val="es-CO" w:eastAsia="es-MX"/>
-        </w:rPr>
-        <w:t xml:space="preserve">. Roy. Soc.   London, </w:t>
-      </w:r>
-      <w:r>
-        <w:rPr>
-          <w:rFonts w:ascii="TimesNewRoman" w:hAnsi="TimesNewRoman" w:cs="TimesNewRoman"/>
-          <w:szCs w:val="16"/>
-          <w:lang w:val="es-CO" w:eastAsia="es-MX"/>
-        </w:rPr>
-        <w:t xml:space="preserve">vol. A247, pp. 529-551, </w:t>
-      </w:r>
-      <w:proofErr w:type="spellStart"/>
-      <w:r>
-        <w:rPr>
-          <w:rFonts w:ascii="TimesNewRoman" w:hAnsi="TimesNewRoman" w:cs="TimesNewRoman"/>
-          <w:szCs w:val="16"/>
-          <w:lang w:val="es-CO" w:eastAsia="es-MX"/>
-        </w:rPr>
-        <w:t>April</w:t>
-      </w:r>
-      <w:proofErr w:type="spellEnd"/>
-      <w:r>
-        <w:rPr>
-          <w:rFonts w:ascii="TimesNewRoman" w:hAnsi="TimesNewRoman" w:cs="TimesNewRoman"/>
-          <w:szCs w:val="16"/>
-          <w:lang w:val="es-CO" w:eastAsia="es-MX"/>
-        </w:rPr>
-        <w:t xml:space="preserve"> 1955. </w:t>
-      </w:r>
-    </w:p>
-    <w:p>
-      <w:pPr>
-        <w:pStyle w:val="References"/>
-        <w:rPr>
-          <w:lang w:val="es-CO"/>
-        </w:rPr>
-      </w:pPr>
-      <w:r>
-        <w:rPr>
-          <w:rFonts w:ascii="TimesNewRoman" w:hAnsi="TimesNewRoman" w:cs="TimesNewRoman"/>
-          <w:szCs w:val="16"/>
-          <w:lang w:val="es-CO" w:eastAsia="es-MX"/>
-        </w:rPr>
-        <w:t xml:space="preserve">J. Clerk Maxwell, </w:t>
-      </w:r>
-      <w:r>
-        <w:rPr>
-          <w:rFonts w:ascii="TimesNewRoman,Italic" w:hAnsi="TimesNewRoman,Italic" w:cs="TimesNewRoman,Italic"/>
-          <w:i/>
-          <w:iCs/>
-          <w:szCs w:val="16"/>
-          <w:lang w:val="es-CO" w:eastAsia="es-MX"/>
-        </w:rPr>
-        <w:t xml:space="preserve">A </w:t>
-      </w:r>
-      <w:proofErr w:type="spellStart"/>
-      <w:r>
-        <w:rPr>
-          <w:rFonts w:ascii="TimesNewRoman,Italic" w:hAnsi="TimesNewRoman,Italic" w:cs="TimesNewRoman,Italic"/>
-          <w:i/>
-          <w:iCs/>
-          <w:szCs w:val="16"/>
-          <w:lang w:val="es-CO" w:eastAsia="es-MX"/>
-        </w:rPr>
-        <w:t>Treatise</w:t>
-      </w:r>
-      <w:proofErr w:type="spellEnd"/>
-      <w:r>
-        <w:rPr>
-          <w:rFonts w:ascii="TimesNewRoman,Italic" w:hAnsi="TimesNewRoman,Italic" w:cs="TimesNewRoman,Italic"/>
-          <w:i/>
-          <w:iCs/>
-          <w:szCs w:val="16"/>
-          <w:lang w:val="es-CO" w:eastAsia="es-MX"/>
-        </w:rPr>
-        <w:t xml:space="preserve"> </w:t>
-      </w:r>
-      <w:proofErr w:type="spellStart"/>
-      <w:r>
-        <w:rPr>
-          <w:rFonts w:ascii="TimesNewRoman,Italic" w:hAnsi="TimesNewRoman,Italic" w:cs="TimesNewRoman,Italic"/>
-          <w:i/>
-          <w:iCs/>
-          <w:szCs w:val="16"/>
-          <w:lang w:val="es-CO" w:eastAsia="es-MX"/>
-        </w:rPr>
-        <w:t>on</w:t>
-      </w:r>
-      <w:proofErr w:type="spellEnd"/>
-      <w:r>
-        <w:rPr>
-          <w:rFonts w:ascii="TimesNewRoman,Italic" w:hAnsi="TimesNewRoman,Italic" w:cs="TimesNewRoman,Italic"/>
-          <w:i/>
-          <w:iCs/>
-          <w:szCs w:val="16"/>
-          <w:lang w:val="es-CO" w:eastAsia="es-MX"/>
-        </w:rPr>
-        <w:t xml:space="preserve"> </w:t>
-      </w:r>
-      <w:proofErr w:type="spellStart"/>
-      <w:r>
-        <w:rPr>
-          <w:rFonts w:ascii="TimesNewRoman,Italic" w:hAnsi="TimesNewRoman,Italic" w:cs="TimesNewRoman,Italic"/>
-          <w:i/>
-          <w:iCs/>
-          <w:szCs w:val="16"/>
-          <w:lang w:val="es-CO" w:eastAsia="es-MX"/>
-        </w:rPr>
-        <w:t>Electricity</w:t>
-      </w:r>
-      <w:proofErr w:type="spellEnd"/>
-      <w:r>
-        <w:rPr>
-          <w:rFonts w:ascii="TimesNewRoman,Italic" w:hAnsi="TimesNewRoman,Italic" w:cs="TimesNewRoman,Italic"/>
-          <w:i/>
-          <w:iCs/>
-          <w:szCs w:val="16"/>
-          <w:lang w:val="es-CO" w:eastAsia="es-MX"/>
-        </w:rPr>
-        <w:t xml:space="preserve"> and </w:t>
-      </w:r>
-      <w:proofErr w:type="spellStart"/>
-      <w:r>
-        <w:rPr>
-          <w:rFonts w:ascii="TimesNewRoman,Italic" w:hAnsi="TimesNewRoman,Italic" w:cs="TimesNewRoman,Italic"/>
-          <w:i/>
-          <w:iCs/>
-          <w:szCs w:val="16"/>
-          <w:lang w:val="es-CO" w:eastAsia="es-MX"/>
-        </w:rPr>
-        <w:t>Magnetism</w:t>
-      </w:r>
-      <w:proofErr w:type="spellEnd"/>
-      <w:r>
-        <w:rPr>
-          <w:rFonts w:ascii="TimesNewRoman,Italic" w:hAnsi="TimesNewRoman,Italic" w:cs="TimesNewRoman,Italic"/>
-          <w:i/>
-          <w:iCs/>
-          <w:szCs w:val="16"/>
-          <w:lang w:val="es-CO" w:eastAsia="es-MX"/>
-        </w:rPr>
         <w:t xml:space="preserve">, </w:t>
       </w:r>
-      <w:r>
-        <w:rPr>
-          <w:rFonts w:ascii="TimesNewRoman" w:hAnsi="TimesNewRoman" w:cs="TimesNewRoman"/>
-          <w:szCs w:val="16"/>
-          <w:lang w:val="es-CO" w:eastAsia="es-MX"/>
-        </w:rPr>
-        <w:t>3</w:t>
-      </w:r>
-      <w:r>
-        <w:rPr>
-          <w:rFonts w:ascii="TimesNewRoman" w:hAnsi="TimesNewRoman" w:cs="TimesNewRoman"/>
-          <w:sz w:val="10"/>
-          <w:szCs w:val="10"/>
-          <w:lang w:val="es-CO" w:eastAsia="es-MX"/>
-        </w:rPr>
-        <w:t xml:space="preserve">rd </w:t>
-      </w:r>
-      <w:r>
-        <w:rPr>
-          <w:rFonts w:ascii="TimesNewRoman" w:hAnsi="TimesNewRoman" w:cs="TimesNewRoman"/>
-          <w:szCs w:val="16"/>
-          <w:lang w:val="es-CO" w:eastAsia="es-MX"/>
-        </w:rPr>
-        <w:t xml:space="preserve">ed., vol. 2. Oxford: </w:t>
-      </w:r>
-      <w:proofErr w:type="spellStart"/>
-      <w:r>
-        <w:rPr>
-          <w:rFonts w:ascii="TimesNewRoman" w:hAnsi="TimesNewRoman" w:cs="TimesNewRoman"/>
-          <w:szCs w:val="16"/>
-          <w:lang w:val="es-CO" w:eastAsia="es-MX"/>
-        </w:rPr>
-        <w:t>Clarendon</w:t>
-      </w:r>
-      <w:proofErr w:type="spellEnd"/>
-      <w:r>
-        <w:rPr>
-          <w:rFonts w:ascii="TimesNewRoman" w:hAnsi="TimesNewRoman" w:cs="TimesNewRoman"/>
-          <w:szCs w:val="16"/>
-          <w:lang w:val="es-CO" w:eastAsia="es-MX"/>
-        </w:rPr>
-        <w:t>, 1892, pp.68-73.</w:t>
-      </w:r>
-    </w:p>
-    <w:p>
-      <w:pPr>
-        <w:pStyle w:val="References"/>
-        <w:rPr>
-          <w:lang w:val="es-CO"/>
-        </w:rPr>
-      </w:pPr>
-      <w:r>
-        <w:rPr>
-          <w:rFonts w:ascii="TimesNewRoman" w:hAnsi="TimesNewRoman" w:cs="TimesNewRoman"/>
-          <w:szCs w:val="16"/>
-          <w:lang w:val="es-CO" w:eastAsia="es-MX"/>
-        </w:rPr>
-        <w:t xml:space="preserve">I.S. </w:t>
-      </w:r>
-      <w:proofErr w:type="spellStart"/>
-      <w:r>
-        <w:rPr>
-          <w:rFonts w:ascii="TimesNewRoman" w:hAnsi="TimesNewRoman" w:cs="TimesNewRoman"/>
-          <w:szCs w:val="16"/>
-          <w:lang w:val="es-CO" w:eastAsia="es-MX"/>
-        </w:rPr>
-        <w:t>Jacobs</w:t>
-      </w:r>
-      <w:proofErr w:type="spellEnd"/>
-      <w:r>
-        <w:rPr>
-          <w:rFonts w:ascii="TimesNewRoman" w:hAnsi="TimesNewRoman" w:cs="TimesNewRoman"/>
-          <w:szCs w:val="16"/>
-          <w:lang w:val="es-CO" w:eastAsia="es-MX"/>
-        </w:rPr>
-        <w:t xml:space="preserve"> and C.P. </w:t>
-      </w:r>
-      <w:proofErr w:type="spellStart"/>
-      <w:r>
-        <w:rPr>
-          <w:rFonts w:ascii="TimesNewRoman" w:hAnsi="TimesNewRoman" w:cs="TimesNewRoman"/>
-          <w:szCs w:val="16"/>
-          <w:lang w:val="es-CO" w:eastAsia="es-MX"/>
-        </w:rPr>
-        <w:t>Bean</w:t>
-      </w:r>
-      <w:proofErr w:type="spellEnd"/>
-      <w:r>
-        <w:rPr>
-          <w:rFonts w:ascii="TimesNewRoman" w:hAnsi="TimesNewRoman" w:cs="TimesNewRoman"/>
-          <w:szCs w:val="16"/>
-          <w:lang w:val="es-CO" w:eastAsia="es-MX"/>
-        </w:rPr>
-        <w:t xml:space="preserve">, “Fine </w:t>
-      </w:r>
-      <w:proofErr w:type="spellStart"/>
-      <w:r>
-        <w:rPr>
-          <w:rFonts w:ascii="TimesNewRoman" w:hAnsi="TimesNewRoman" w:cs="TimesNewRoman"/>
-          <w:szCs w:val="16"/>
-          <w:lang w:val="es-CO" w:eastAsia="es-MX"/>
-        </w:rPr>
-        <w:t>particles</w:t>
-      </w:r>
-      <w:proofErr w:type="spellEnd"/>
-      <w:r>
-        <w:rPr>
-          <w:rFonts w:ascii="TimesNewRoman" w:hAnsi="TimesNewRoman" w:cs="TimesNewRoman"/>
-          <w:szCs w:val="16"/>
-          <w:lang w:val="es-CO" w:eastAsia="es-MX"/>
-        </w:rPr>
-        <w:t xml:space="preserve">, </w:t>
-      </w:r>
-      <w:proofErr w:type="spellStart"/>
-      <w:r>
-        <w:rPr>
-          <w:rFonts w:ascii="TimesNewRoman" w:hAnsi="TimesNewRoman" w:cs="TimesNewRoman"/>
-          <w:szCs w:val="16"/>
-          <w:lang w:val="es-CO" w:eastAsia="es-MX"/>
-        </w:rPr>
-        <w:t>thin</w:t>
-      </w:r>
-      <w:proofErr w:type="spellEnd"/>
-      <w:r>
-        <w:rPr>
-          <w:rFonts w:ascii="TimesNewRoman" w:hAnsi="TimesNewRoman" w:cs="TimesNewRoman"/>
-          <w:szCs w:val="16"/>
-          <w:lang w:val="es-CO" w:eastAsia="es-MX"/>
-        </w:rPr>
-        <w:t xml:space="preserve"> films and </w:t>
-      </w:r>
-      <w:proofErr w:type="spellStart"/>
-      <w:r>
-        <w:rPr>
-          <w:rFonts w:ascii="TimesNewRoman" w:hAnsi="TimesNewRoman" w:cs="TimesNewRoman"/>
-          <w:szCs w:val="16"/>
-          <w:lang w:val="es-CO" w:eastAsia="es-MX"/>
-        </w:rPr>
-        <w:t>exchange</w:t>
-      </w:r>
-      <w:proofErr w:type="spellEnd"/>
-      <w:r>
-        <w:rPr>
-          <w:rFonts w:ascii="TimesNewRoman" w:hAnsi="TimesNewRoman" w:cs="TimesNewRoman"/>
-          <w:szCs w:val="16"/>
-          <w:lang w:val="es-CO" w:eastAsia="es-MX"/>
-        </w:rPr>
-        <w:t xml:space="preserve"> </w:t>
-      </w:r>
-      <w:proofErr w:type="spellStart"/>
-      <w:r>
-        <w:rPr>
-          <w:rFonts w:ascii="TimesNewRoman" w:hAnsi="TimesNewRoman" w:cs="TimesNewRoman"/>
-          <w:szCs w:val="16"/>
-          <w:lang w:val="es-CO" w:eastAsia="es-MX"/>
-        </w:rPr>
-        <w:t>anisotropy</w:t>
-      </w:r>
-      <w:proofErr w:type="spellEnd"/>
-      <w:r>
-        <w:rPr>
-          <w:rFonts w:ascii="TimesNewRoman" w:hAnsi="TimesNewRoman" w:cs="TimesNewRoman"/>
-          <w:szCs w:val="16"/>
-          <w:lang w:val="es-CO" w:eastAsia="es-MX"/>
-        </w:rPr>
-        <w:t xml:space="preserve">,” in </w:t>
-      </w:r>
-      <w:proofErr w:type="spellStart"/>
-      <w:r>
-        <w:rPr>
-          <w:rFonts w:ascii="TimesNewRoman" w:hAnsi="TimesNewRoman" w:cs="TimesNewRoman"/>
-          <w:szCs w:val="16"/>
-          <w:lang w:val="es-CO" w:eastAsia="es-MX"/>
-        </w:rPr>
-        <w:t>Magnetism</w:t>
-      </w:r>
-      <w:proofErr w:type="spellEnd"/>
-      <w:r>
-        <w:rPr>
-          <w:rFonts w:ascii="TimesNewRoman" w:hAnsi="TimesNewRoman" w:cs="TimesNewRoman"/>
-          <w:szCs w:val="16"/>
-          <w:lang w:val="es-CO" w:eastAsia="es-MX"/>
-        </w:rPr>
-        <w:t xml:space="preserve">, vol. III, G.T. </w:t>
-      </w:r>
-      <w:proofErr w:type="spellStart"/>
-      <w:r>
-        <w:rPr>
-          <w:rFonts w:ascii="TimesNewRoman" w:hAnsi="TimesNewRoman" w:cs="TimesNewRoman"/>
-          <w:szCs w:val="16"/>
-          <w:lang w:val="es-CO" w:eastAsia="es-MX"/>
-        </w:rPr>
-        <w:t>Rado</w:t>
-      </w:r>
-      <w:proofErr w:type="spellEnd"/>
-      <w:r>
-        <w:rPr>
-          <w:rFonts w:ascii="TimesNewRoman" w:hAnsi="TimesNewRoman" w:cs="TimesNewRoman"/>
-          <w:szCs w:val="16"/>
-          <w:lang w:val="es-CO" w:eastAsia="es-MX"/>
-        </w:rPr>
-        <w:t xml:space="preserve"> and H. </w:t>
-      </w:r>
-      <w:proofErr w:type="spellStart"/>
-      <w:r>
-        <w:rPr>
-          <w:rFonts w:ascii="TimesNewRoman" w:hAnsi="TimesNewRoman" w:cs="TimesNewRoman"/>
-          <w:szCs w:val="16"/>
-          <w:lang w:val="es-CO" w:eastAsia="es-MX"/>
-        </w:rPr>
-        <w:t>Suhl</w:t>
-      </w:r>
-      <w:proofErr w:type="spellEnd"/>
-      <w:r>
-        <w:rPr>
-          <w:rFonts w:ascii="TimesNewRoman" w:hAnsi="TimesNewRoman" w:cs="TimesNewRoman"/>
-          <w:szCs w:val="16"/>
-          <w:lang w:val="es-CO" w:eastAsia="es-MX"/>
-        </w:rPr>
-        <w:t xml:space="preserve">, Eds. New York: </w:t>
-      </w:r>
-      <w:proofErr w:type="spellStart"/>
-      <w:r>
-        <w:rPr>
-          <w:rFonts w:ascii="TimesNewRoman" w:hAnsi="TimesNewRoman" w:cs="TimesNewRoman"/>
-          <w:szCs w:val="16"/>
-          <w:lang w:val="es-CO" w:eastAsia="es-MX"/>
-        </w:rPr>
-        <w:t>Academic</w:t>
-      </w:r>
-      <w:proofErr w:type="spellEnd"/>
-      <w:r>
-        <w:rPr>
-          <w:rFonts w:ascii="TimesNewRoman" w:hAnsi="TimesNewRoman" w:cs="TimesNewRoman"/>
-          <w:szCs w:val="16"/>
-          <w:lang w:val="es-CO" w:eastAsia="es-MX"/>
-        </w:rPr>
-        <w:t>, 1963, pp. 271-350.</w:t>
-      </w:r>
-    </w:p>
-    <w:p>
-      <w:pPr>
-        <w:pStyle w:val="References"/>
-        <w:rPr>
-          <w:lang w:val="es-CO"/>
-        </w:rPr>
-      </w:pPr>
-      <w:r>
-        <w:rPr>
-          <w:lang w:val="es-CO" w:eastAsia="es-MX"/>
-        </w:rPr>
-        <w:t xml:space="preserve">K. </w:t>
-      </w:r>
-      <w:proofErr w:type="spellStart"/>
-      <w:r>
-        <w:rPr>
-          <w:lang w:val="es-CO" w:eastAsia="es-MX"/>
-        </w:rPr>
-        <w:t>Elissa</w:t>
-      </w:r>
-      <w:proofErr w:type="spellEnd"/>
-      <w:r>
-        <w:rPr>
-          <w:lang w:val="es-CO" w:eastAsia="es-MX"/>
-        </w:rPr>
-        <w:t>, “</w:t>
-      </w:r>
-      <w:proofErr w:type="spellStart"/>
-      <w:r>
-        <w:rPr>
-          <w:lang w:val="es-CO" w:eastAsia="es-MX"/>
-        </w:rPr>
-        <w:t>Title</w:t>
-      </w:r>
-      <w:proofErr w:type="spellEnd"/>
-      <w:r>
-        <w:rPr>
-          <w:lang w:val="es-CO" w:eastAsia="es-MX"/>
-        </w:rPr>
-        <w:t xml:space="preserve"> of </w:t>
-      </w:r>
-      <w:proofErr w:type="spellStart"/>
-      <w:r>
-        <w:rPr>
-          <w:lang w:val="es-CO" w:eastAsia="es-MX"/>
-        </w:rPr>
-        <w:t>paper</w:t>
-      </w:r>
-      <w:proofErr w:type="spellEnd"/>
-      <w:r>
-        <w:rPr>
-          <w:lang w:val="es-CO" w:eastAsia="es-MX"/>
-        </w:rPr>
-        <w:t xml:space="preserve"> </w:t>
-      </w:r>
-      <w:proofErr w:type="spellStart"/>
-      <w:r>
-        <w:rPr>
-          <w:lang w:val="es-CO" w:eastAsia="es-MX"/>
-        </w:rPr>
-        <w:t>if</w:t>
-      </w:r>
-      <w:proofErr w:type="spellEnd"/>
-      <w:r>
-        <w:rPr>
-          <w:lang w:val="es-CO" w:eastAsia="es-MX"/>
-        </w:rPr>
-        <w:t xml:space="preserve"> </w:t>
-      </w:r>
-      <w:proofErr w:type="spellStart"/>
-      <w:r>
-        <w:rPr>
-          <w:lang w:val="es-CO" w:eastAsia="es-MX"/>
-        </w:rPr>
-        <w:t>known</w:t>
-      </w:r>
-      <w:proofErr w:type="spellEnd"/>
-      <w:r>
-        <w:rPr>
-          <w:lang w:val="es-CO" w:eastAsia="es-MX"/>
-        </w:rPr>
-        <w:t xml:space="preserve">,” </w:t>
-      </w:r>
-      <w:r>
-        <w:rPr>
-          <w:lang w:val="es-CO" w:eastAsia="es-MX"/>
-        </w:rPr>
-        <w:t xml:space="preserve">no </w:t>
-      </w:r>
-      <w:proofErr w:type="spellStart"/>
-      <w:r>
-        <w:rPr>
-          <w:lang w:val="es-CO" w:eastAsia="es-MX"/>
-        </w:rPr>
-        <w:t>puplicado</w:t>
-      </w:r>
-      <w:proofErr w:type="spellEnd"/>
-      <w:r>
-        <w:rPr>
-          <w:lang w:val="es-CO" w:eastAsia="es-MX"/>
-        </w:rPr>
-        <w:t>.</w:t>
-      </w:r>
-    </w:p>
-    <w:p>
-      <w:pPr>
-        <w:pStyle w:val="References"/>
-        <w:rPr>
-          <w:lang w:val="es-CO"/>
-        </w:rPr>
-      </w:pPr>
-      <w:r>
-        <w:rPr>
-          <w:lang w:val="es-CO" w:eastAsia="es-MX"/>
-        </w:rPr>
-        <w:t>R. Nicole, “</w:t>
-      </w:r>
-      <w:proofErr w:type="spellStart"/>
-      <w:r>
-        <w:rPr>
-          <w:lang w:val="es-CO" w:eastAsia="es-MX"/>
-        </w:rPr>
-        <w:t>Title</w:t>
-      </w:r>
-      <w:proofErr w:type="spellEnd"/>
-      <w:r>
-        <w:rPr>
-          <w:lang w:val="es-CO" w:eastAsia="es-MX"/>
-        </w:rPr>
-        <w:t xml:space="preserve"> of </w:t>
-      </w:r>
-      <w:proofErr w:type="spellStart"/>
-      <w:r>
-        <w:rPr>
-          <w:lang w:val="es-CO" w:eastAsia="es-MX"/>
-        </w:rPr>
-        <w:t>paper</w:t>
-      </w:r>
-      <w:proofErr w:type="spellEnd"/>
-      <w:r>
-        <w:rPr>
-          <w:lang w:val="es-CO" w:eastAsia="es-MX"/>
-        </w:rPr>
-        <w:t xml:space="preserve"> </w:t>
-      </w:r>
-      <w:proofErr w:type="spellStart"/>
-      <w:r>
-        <w:rPr>
-          <w:lang w:val="es-CO" w:eastAsia="es-MX"/>
-        </w:rPr>
-        <w:t>with</w:t>
-      </w:r>
-      <w:proofErr w:type="spellEnd"/>
-      <w:r>
-        <w:rPr>
-          <w:lang w:val="es-CO" w:eastAsia="es-MX"/>
-        </w:rPr>
-        <w:t xml:space="preserve"> </w:t>
-      </w:r>
-      <w:proofErr w:type="spellStart"/>
-      <w:r>
-        <w:rPr>
-          <w:lang w:val="es-CO" w:eastAsia="es-MX"/>
-        </w:rPr>
-        <w:t>only</w:t>
-      </w:r>
-      <w:proofErr w:type="spellEnd"/>
-      <w:r>
-        <w:rPr>
-          <w:lang w:val="es-CO" w:eastAsia="es-MX"/>
-        </w:rPr>
-        <w:t xml:space="preserve"> </w:t>
-      </w:r>
-      <w:proofErr w:type="spellStart"/>
-      <w:r>
-        <w:rPr>
-          <w:lang w:val="es-CO" w:eastAsia="es-MX"/>
-        </w:rPr>
-        <w:t>first</w:t>
-      </w:r>
-      <w:proofErr w:type="spellEnd"/>
-      <w:r>
-        <w:rPr>
-          <w:lang w:val="es-CO" w:eastAsia="es-MX"/>
-        </w:rPr>
-        <w:t xml:space="preserve"> </w:t>
-      </w:r>
-      <w:proofErr w:type="spellStart"/>
-      <w:r>
-        <w:rPr>
-          <w:lang w:val="es-CO" w:eastAsia="es-MX"/>
-        </w:rPr>
-        <w:t>word</w:t>
-      </w:r>
-      <w:proofErr w:type="spellEnd"/>
-      <w:r>
-        <w:rPr>
-          <w:lang w:val="es-CO" w:eastAsia="es-MX"/>
-        </w:rPr>
-        <w:t xml:space="preserve"> </w:t>
-      </w:r>
-      <w:proofErr w:type="spellStart"/>
-      <w:r>
-        <w:rPr>
-          <w:lang w:val="es-CO" w:eastAsia="es-MX"/>
-        </w:rPr>
-        <w:t>capitalized</w:t>
-      </w:r>
-      <w:proofErr w:type="spellEnd"/>
-      <w:r>
-        <w:rPr>
-          <w:lang w:val="es-CO" w:eastAsia="es-MX"/>
-        </w:rPr>
-        <w:t xml:space="preserve">,” </w:t>
-      </w:r>
+      <w:proofErr w:type="spellStart"/>
       <w:r>
         <w:rPr>
           <w:rFonts w:ascii="TimesNewRoman,Italic" w:hAnsi="TimesNewRoman,Italic" w:cs="TimesNewRoman,Italic"/>
@@ -5083,9 +4295,9 @@
           <w:iCs/>
           <w:lang w:val="es-CO" w:eastAsia="es-MX"/>
         </w:rPr>
-        <w:t xml:space="preserve">J. </w:t>
-      </w:r>
-      <w:proofErr w:type="spellStart"/>
+        <w:t>The</w:t>
+      </w:r>
+      <w:proofErr w:type="spellEnd"/>
       <w:r>
         <w:rPr>
           <w:rFonts w:ascii="TimesNewRoman,Italic" w:hAnsi="TimesNewRoman,Italic" w:cs="TimesNewRoman,Italic"/>
@@ -5093,9 +4305,9 @@
           <w:iCs/>
           <w:lang w:val="es-CO" w:eastAsia="es-MX"/>
         </w:rPr>
-        <w:t>Name</w:t>
-      </w:r>
-      <w:proofErr w:type="spellEnd"/>
+        <w:t xml:space="preserve"> Singular </w:t>
+      </w:r>
+      <w:proofErr w:type="spellStart"/>
       <w:r>
         <w:rPr>
           <w:rFonts w:ascii="TimesNewRoman,Italic" w:hAnsi="TimesNewRoman,Italic" w:cs="TimesNewRoman,Italic"/>
@@ -5103,9 +4315,9 @@
           <w:iCs/>
           <w:lang w:val="es-CO" w:eastAsia="es-MX"/>
         </w:rPr>
-        <w:t xml:space="preserve"> Stand. </w:t>
-      </w:r>
-      <w:proofErr w:type="spellStart"/>
+        <w:t>Value</w:t>
+      </w:r>
+      <w:proofErr w:type="spellEnd"/>
       <w:r>
         <w:rPr>
           <w:rFonts w:ascii="TimesNewRoman,Italic" w:hAnsi="TimesNewRoman,Italic" w:cs="TimesNewRoman,Italic"/>
@@ -5113,9 +4325,10 @@
           <w:iCs/>
           <w:lang w:val="es-CO" w:eastAsia="es-MX"/>
         </w:rPr>
-        <w:t>Abbrev</w:t>
-      </w:r>
-      <w:proofErr w:type="spellEnd"/>
+        <w:t xml:space="preserve"> </w:t>
+      </w:r>
+      <w:proofErr w:type="spellStart"/>
+      <w:proofErr w:type="gramStart"/>
       <w:r>
         <w:rPr>
           <w:rFonts w:ascii="TimesNewRoman,Italic" w:hAnsi="TimesNewRoman,Italic" w:cs="TimesNewRoman,Italic"/>
@@ -5123,188 +4336,9 @@
           <w:iCs/>
           <w:lang w:val="es-CO" w:eastAsia="es-MX"/>
         </w:rPr>
-        <w:t xml:space="preserve">., </w:t>
-      </w:r>
-      <w:r>
-        <w:rPr>
-          <w:lang w:val="es-CO" w:eastAsia="es-MX"/>
-        </w:rPr>
-        <w:t>en impresión</w:t>
-      </w:r>
-      <w:r>
-        <w:rPr>
-          <w:lang w:val="es-CO" w:eastAsia="es-MX"/>
-        </w:rPr>
-        <w:t xml:space="preserve">. </w:t>
-      </w:r>
-    </w:p>
-    <w:p>
-      <w:pPr>
-        <w:pStyle w:val="References"/>
-        <w:rPr>
-          <w:lang w:val="es-CO"/>
-        </w:rPr>
-      </w:pPr>
-      <w:r>
-        <w:rPr>
-          <w:lang w:val="es-CO" w:eastAsia="es-MX"/>
-        </w:rPr>
-        <w:t xml:space="preserve">Y. </w:t>
-      </w:r>
-      <w:proofErr w:type="spellStart"/>
-      <w:r>
-        <w:rPr>
-          <w:lang w:val="es-CO" w:eastAsia="es-MX"/>
-        </w:rPr>
-        <w:t>Yorozu</w:t>
-      </w:r>
-      <w:proofErr w:type="spellEnd"/>
-      <w:r>
-        <w:rPr>
-          <w:lang w:val="es-CO" w:eastAsia="es-MX"/>
-        </w:rPr>
-        <w:t xml:space="preserve">, M. </w:t>
-      </w:r>
-      <w:proofErr w:type="spellStart"/>
-      <w:r>
-        <w:rPr>
-          <w:lang w:val="es-CO" w:eastAsia="es-MX"/>
-        </w:rPr>
-        <w:t>Hirano</w:t>
-      </w:r>
-      <w:proofErr w:type="spellEnd"/>
-      <w:r>
-        <w:rPr>
-          <w:lang w:val="es-CO" w:eastAsia="es-MX"/>
-        </w:rPr>
-        <w:t xml:space="preserve">, K. </w:t>
-      </w:r>
-      <w:proofErr w:type="spellStart"/>
-      <w:r>
-        <w:rPr>
-          <w:lang w:val="es-CO" w:eastAsia="es-MX"/>
-        </w:rPr>
-        <w:t>Oka</w:t>
-      </w:r>
-      <w:proofErr w:type="spellEnd"/>
-      <w:r>
-        <w:rPr>
-          <w:lang w:val="es-CO" w:eastAsia="es-MX"/>
-        </w:rPr>
-        <w:t xml:space="preserve">, and Y. </w:t>
-      </w:r>
-      <w:proofErr w:type="spellStart"/>
-      <w:r>
-        <w:rPr>
-          <w:lang w:val="es-CO" w:eastAsia="es-MX"/>
-        </w:rPr>
-        <w:t>Tagawa</w:t>
-      </w:r>
-      <w:proofErr w:type="spellEnd"/>
-      <w:r>
-        <w:rPr>
-          <w:lang w:val="es-CO" w:eastAsia="es-MX"/>
-        </w:rPr>
-        <w:t>, “</w:t>
-      </w:r>
-      <w:proofErr w:type="spellStart"/>
-      <w:r>
-        <w:rPr>
-          <w:lang w:val="es-CO" w:eastAsia="es-MX"/>
-        </w:rPr>
-        <w:t>Electron</w:t>
-      </w:r>
-      <w:proofErr w:type="spellEnd"/>
-      <w:r>
-        <w:rPr>
-          <w:lang w:val="es-CO" w:eastAsia="es-MX"/>
-        </w:rPr>
-        <w:t xml:space="preserve"> </w:t>
-      </w:r>
-      <w:proofErr w:type="spellStart"/>
-      <w:r>
-        <w:rPr>
-          <w:lang w:val="es-CO" w:eastAsia="es-MX"/>
-        </w:rPr>
-        <w:t>spectroscopy</w:t>
-      </w:r>
-      <w:proofErr w:type="spellEnd"/>
-      <w:r>
-        <w:rPr>
-          <w:lang w:val="es-CO" w:eastAsia="es-MX"/>
-        </w:rPr>
-        <w:t xml:space="preserve"> </w:t>
-      </w:r>
-      <w:proofErr w:type="spellStart"/>
-      <w:r>
-        <w:rPr>
-          <w:lang w:val="es-CO" w:eastAsia="es-MX"/>
-        </w:rPr>
-        <w:t>studies</w:t>
-      </w:r>
-      <w:proofErr w:type="spellEnd"/>
-      <w:r>
-        <w:rPr>
-          <w:lang w:val="es-CO" w:eastAsia="es-MX"/>
-        </w:rPr>
-        <w:t xml:space="preserve"> </w:t>
-      </w:r>
-      <w:proofErr w:type="spellStart"/>
-      <w:r>
-        <w:rPr>
-          <w:lang w:val="es-CO" w:eastAsia="es-MX"/>
-        </w:rPr>
-        <w:t>on</w:t>
-      </w:r>
-      <w:proofErr w:type="spellEnd"/>
-      <w:r>
-        <w:rPr>
-          <w:lang w:val="es-CO" w:eastAsia="es-MX"/>
-        </w:rPr>
-        <w:t xml:space="preserve"> magneto-</w:t>
-      </w:r>
-      <w:proofErr w:type="spellStart"/>
-      <w:r>
-        <w:rPr>
-          <w:lang w:val="es-CO" w:eastAsia="es-MX"/>
-        </w:rPr>
-        <w:t>optical</w:t>
-      </w:r>
-      <w:proofErr w:type="spellEnd"/>
-      <w:r>
-        <w:rPr>
-          <w:lang w:val="es-CO" w:eastAsia="es-MX"/>
-        </w:rPr>
-        <w:t xml:space="preserve"> media and </w:t>
-      </w:r>
-      <w:proofErr w:type="spellStart"/>
-      <w:r>
-        <w:rPr>
-          <w:lang w:val="es-CO" w:eastAsia="es-MX"/>
-        </w:rPr>
-        <w:t>plastic</w:t>
-      </w:r>
-      <w:proofErr w:type="spellEnd"/>
-      <w:r>
-        <w:rPr>
-          <w:lang w:val="es-CO" w:eastAsia="es-MX"/>
-        </w:rPr>
-        <w:t xml:space="preserve"> </w:t>
-      </w:r>
-      <w:proofErr w:type="spellStart"/>
-      <w:r>
-        <w:rPr>
-          <w:lang w:val="es-CO" w:eastAsia="es-MX"/>
-        </w:rPr>
-        <w:t>substrate</w:t>
-      </w:r>
-      <w:proofErr w:type="spellEnd"/>
-      <w:r>
-        <w:rPr>
-          <w:lang w:val="es-CO" w:eastAsia="es-MX"/>
-        </w:rPr>
-        <w:t xml:space="preserve"> interface,” </w:t>
-      </w:r>
+        <w:t>Decomposition</w:t>
+      </w:r>
+      <w:proofErr w:type="spellEnd"/>
       <w:r>
         <w:rPr>
           <w:rFonts w:ascii="TimesNewRoman,Italic" w:hAnsi="TimesNewRoman,Italic" w:cs="TimesNewRoman,Italic"/>
@@ -5312,9 +4346,9 @@
           <w:iCs/>
           <w:lang w:val="es-CO" w:eastAsia="es-MX"/>
         </w:rPr>
-        <w:t xml:space="preserve">IEEE </w:t>
-      </w:r>
-      <w:proofErr w:type="spellStart"/>
+        <w:t>(</w:t>
+      </w:r>
+      <w:proofErr w:type="gramEnd"/>
       <w:r>
         <w:rPr>
           <w:rFonts w:ascii="TimesNewRoman,Italic" w:hAnsi="TimesNewRoman,Italic" w:cs="TimesNewRoman,Italic"/>
@@ -5322,9 +4356,9 @@
           <w:iCs/>
           <w:lang w:val="es-CO" w:eastAsia="es-MX"/>
         </w:rPr>
-        <w:t>Transl</w:t>
-      </w:r>
-      <w:proofErr w:type="spellEnd"/>
+        <w:t xml:space="preserve">SVD) – </w:t>
+      </w:r>
+      <w:proofErr w:type="spellStart"/>
       <w:r>
         <w:rPr>
           <w:rFonts w:ascii="TimesNewRoman,Italic" w:hAnsi="TimesNewRoman,Italic" w:cs="TimesNewRoman,Italic"/>
@@ -5332,9 +4366,9 @@
           <w:iCs/>
           <w:lang w:val="es-CO" w:eastAsia="es-MX"/>
         </w:rPr>
-        <w:t xml:space="preserve">. J. </w:t>
-      </w:r>
-      <w:proofErr w:type="spellStart"/>
+        <w:t>illustrated</w:t>
+      </w:r>
+      <w:proofErr w:type="spellEnd"/>
       <w:r>
         <w:rPr>
           <w:rFonts w:ascii="TimesNewRoman,Italic" w:hAnsi="TimesNewRoman,Italic" w:cs="TimesNewRoman,Italic"/>
@@ -5342,285 +4376,292 @@
           <w:iCs/>
           <w:lang w:val="es-CO" w:eastAsia="es-MX"/>
         </w:rPr>
-        <w:t>Magn</w:t>
-      </w:r>
-      <w:proofErr w:type="spellEnd"/>
-      <w:r>
-        <w:rPr>
-          <w:rFonts w:ascii="TimesNewRoman,Italic" w:hAnsi="TimesNewRoman,Italic" w:cs="TimesNewRoman,Italic"/>
-          <w:i/>
-          <w:iCs/>
+        <w:t xml:space="preserve"> in Python</w:t>
+      </w:r>
+      <w:r>
+        <w:rPr>
           <w:lang w:val="es-CO" w:eastAsia="es-MX"/>
         </w:rPr>
-        <w:t xml:space="preserve">. </w:t>
-      </w:r>
-      <w:proofErr w:type="spellStart"/>
-      <w:r>
-        <w:rPr>
-          <w:rFonts w:ascii="TimesNewRoman,Italic" w:hAnsi="TimesNewRoman,Italic" w:cs="TimesNewRoman,Italic"/>
-          <w:i/>
-          <w:iCs/>
+        <w:t>.</w:t>
+      </w:r>
+    </w:p>
+    <w:p>
+      <w:pPr>
+        <w:pStyle w:val="References"/>
+        <w:rPr>
+          <w:lang w:val="es-CO"/>
+        </w:rPr>
+      </w:pPr>
+      <w:r>
+        <w:rPr>
+          <w:lang w:val="es-CO"/>
+        </w:rPr>
+        <w:t xml:space="preserve">Lars </w:t>
+      </w:r>
+      <w:proofErr w:type="spellStart"/>
+      <w:r>
+        <w:rPr>
+          <w:lang w:val="es-CO"/>
+        </w:rPr>
+        <w:t>Elden</w:t>
+      </w:r>
+      <w:proofErr w:type="spellEnd"/>
+      <w:r>
+        <w:rPr>
+          <w:lang w:val="es-CO"/>
+        </w:rPr>
+        <w:t xml:space="preserve">, </w:t>
+      </w:r>
+      <w:r>
+        <w:t>Numerical linear algebra in data minin</w:t>
+      </w:r>
+      <w:r>
+        <w:t>g</w:t>
+      </w:r>
+      <w:r>
+        <w:rPr>
+          <w:lang w:val="es-CO"/>
+        </w:rPr>
+        <w:t>,</w:t>
+      </w:r>
+      <w:proofErr w:type="spellStart"/>
+      <w:r>
+        <w:rPr>
+          <w:lang w:val="es-CO"/>
+        </w:rPr>
+        <w:t>Classification</w:t>
+      </w:r>
+      <w:proofErr w:type="spellEnd"/>
+      <w:r>
+        <w:rPr>
+          <w:lang w:val="es-CO"/>
+        </w:rPr>
+        <w:t xml:space="preserve"> of </w:t>
+      </w:r>
+      <w:proofErr w:type="spellStart"/>
+      <w:r>
+        <w:rPr>
+          <w:lang w:val="es-CO"/>
+        </w:rPr>
+        <w:t>handwritten</w:t>
+      </w:r>
+      <w:proofErr w:type="spellEnd"/>
+      <w:r>
+        <w:rPr>
+          <w:lang w:val="es-CO"/>
+        </w:rPr>
+        <w:t xml:space="preserve"> </w:t>
+      </w:r>
+      <w:proofErr w:type="spellStart"/>
+      <w:r>
+        <w:rPr>
+          <w:lang w:val="es-CO"/>
+        </w:rPr>
+        <w:t>digits</w:t>
+      </w:r>
+      <w:proofErr w:type="spellEnd"/>
+      <w:r>
+        <w:rPr>
+          <w:lang w:val="es-CO"/>
+        </w:rPr>
+        <w:t xml:space="preserve"> </w:t>
+      </w:r>
+      <w:proofErr w:type="spellStart"/>
+      <w:r>
+        <w:rPr>
+          <w:lang w:val="es-CO"/>
+        </w:rPr>
+        <w:t>using</w:t>
+      </w:r>
+      <w:proofErr w:type="spellEnd"/>
+      <w:r>
+        <w:rPr>
+          <w:lang w:val="es-CO"/>
+        </w:rPr>
+        <w:t xml:space="preserve"> SVD bases</w:t>
+      </w:r>
+      <w:r>
+        <w:rPr>
+          <w:lang w:val="es-CO"/>
+        </w:rPr>
+        <w:t xml:space="preserve"> cap. 5</w:t>
+      </w:r>
+    </w:p>
+    <w:p>
+      <w:pPr>
+        <w:pStyle w:val="References"/>
+        <w:rPr>
+          <w:lang w:val="es-CO"/>
+        </w:rPr>
+      </w:pPr>
+      <w:r>
+        <w:rPr>
+          <w:lang w:val="es-CO"/>
+        </w:rPr>
+        <w:t xml:space="preserve">Lars </w:t>
+      </w:r>
+      <w:proofErr w:type="spellStart"/>
+      <w:r>
+        <w:rPr>
+          <w:lang w:val="es-CO"/>
+        </w:rPr>
+        <w:t>Elden</w:t>
+      </w:r>
+      <w:proofErr w:type="spellEnd"/>
+      <w:r>
+        <w:rPr>
+          <w:lang w:val="es-CO"/>
+        </w:rPr>
+        <w:t>,</w:t>
+      </w:r>
+      <w:r>
+        <w:rPr>
           <w:lang w:val="es-CO" w:eastAsia="es-MX"/>
         </w:rPr>
-        <w:t>Japan</w:t>
-      </w:r>
-      <w:proofErr w:type="spellEnd"/>
+        <w:t xml:space="preserve"> </w:t>
+      </w:r>
+      <w:proofErr w:type="spellStart"/>
       <w:r>
         <w:rPr>
           <w:lang w:val="es-CO" w:eastAsia="es-MX"/>
         </w:rPr>
-        <w:t xml:space="preserve">, vol. 2, pp. 740-741, </w:t>
-      </w:r>
-      <w:proofErr w:type="spellStart"/>
+        <w:t>Numerical</w:t>
+      </w:r>
+      <w:proofErr w:type="spellEnd"/>
       <w:r>
         <w:rPr>
           <w:lang w:val="es-CO" w:eastAsia="es-MX"/>
         </w:rPr>
-        <w:t>August</w:t>
-      </w:r>
-      <w:proofErr w:type="spellEnd"/>
+        <w:t xml:space="preserve"> Linear Algebra and </w:t>
+      </w:r>
+      <w:proofErr w:type="spellStart"/>
       <w:r>
         <w:rPr>
           <w:lang w:val="es-CO" w:eastAsia="es-MX"/>
         </w:rPr>
-        <w:t xml:space="preserve"> 1987 [</w:t>
-      </w:r>
-      <w:proofErr w:type="spellStart"/>
-      <w:r>
-        <w:rPr>
-          <w:rFonts w:ascii="TimesNewRoman,Italic" w:hAnsi="TimesNewRoman,Italic" w:cs="TimesNewRoman,Italic"/>
-          <w:i/>
-          <w:iCs/>
+        <w:t>Applicatio</w:t>
+      </w:r>
+      <w:r>
+        <w:rPr>
           <w:lang w:val="es-CO" w:eastAsia="es-MX"/>
         </w:rPr>
-        <w:t>Digests</w:t>
-      </w:r>
-      <w:proofErr w:type="spellEnd"/>
-      <w:r>
-        <w:rPr>
-          <w:rFonts w:ascii="TimesNewRoman,Italic" w:hAnsi="TimesNewRoman,Italic" w:cs="TimesNewRoman,Italic"/>
-          <w:i/>
-          <w:iCs/>
+        <w:t>n</w:t>
+      </w:r>
+      <w:proofErr w:type="spellEnd"/>
+      <w:r>
+        <w:rPr>
           <w:lang w:val="es-CO" w:eastAsia="es-MX"/>
         </w:rPr>
-        <w:t xml:space="preserve"> 9</w:t>
-      </w:r>
-      <w:r>
-        <w:rPr>
-          <w:rFonts w:ascii="TimesNewRoman,Italic" w:hAnsi="TimesNewRoman,Italic" w:cs="TimesNewRoman,Italic"/>
-          <w:i/>
-          <w:iCs/>
-          <w:sz w:val="10"/>
-          <w:szCs w:val="10"/>
+        <w:t>,</w:t>
+      </w:r>
+      <w:r>
+        <w:t xml:space="preserve"> </w:t>
+      </w:r>
+      <w:r>
+        <w:rPr>
+          <w:lang w:val="es-CO"/>
+        </w:rPr>
+        <w:t>cap.</w:t>
+      </w:r>
+      <w:r>
+        <w:rPr>
+          <w:lang w:val="es-CO"/>
+        </w:rPr>
+        <w:t xml:space="preserve"> 11.2 </w:t>
+      </w:r>
+      <w:proofErr w:type="spellStart"/>
+      <w:r>
+        <w:rPr>
+          <w:lang w:val="es-CO"/>
+        </w:rPr>
+        <w:t>Classification</w:t>
+      </w:r>
+      <w:proofErr w:type="spellEnd"/>
+      <w:r>
+        <w:rPr>
+          <w:lang w:val="es-CO"/>
+        </w:rPr>
+        <w:t xml:space="preserve"> </w:t>
+      </w:r>
+      <w:proofErr w:type="spellStart"/>
+      <w:r>
+        <w:rPr>
+          <w:lang w:val="es-CO"/>
+        </w:rPr>
+        <w:t>using</w:t>
+      </w:r>
+      <w:proofErr w:type="spellEnd"/>
+      <w:r>
+        <w:rPr>
+          <w:lang w:val="es-CO"/>
+        </w:rPr>
+        <w:t xml:space="preserve"> SVD Bases</w:t>
+      </w:r>
+    </w:p>
+    <w:p>
+      <w:pPr>
+        <w:pStyle w:val="References"/>
+        <w:rPr>
+          <w:lang w:val="es-CO"/>
+        </w:rPr>
+      </w:pPr>
+      <w:r>
+        <w:rPr>
+          <w:lang w:val="es-CO"/>
+        </w:rPr>
+        <w:t xml:space="preserve">Jorge </w:t>
+      </w:r>
+      <w:proofErr w:type="spellStart"/>
+      <w:r>
+        <w:rPr>
+          <w:lang w:val="es-CO"/>
+        </w:rPr>
+        <w:t>Leonid</w:t>
+      </w:r>
+      <w:proofErr w:type="spellEnd"/>
+      <w:r>
+        <w:rPr>
+          <w:lang w:val="es-CO"/>
+        </w:rPr>
+        <w:t xml:space="preserve"> </w:t>
+      </w:r>
+      <w:proofErr w:type="spellStart"/>
+      <w:r>
+        <w:rPr>
+          <w:lang w:val="es-CO"/>
+        </w:rPr>
+        <w:t>Aching</w:t>
+      </w:r>
+      <w:proofErr w:type="spellEnd"/>
+      <w:r>
+        <w:rPr>
+          <w:lang w:val="es-CO"/>
+        </w:rPr>
+        <w:t xml:space="preserve">, David Augusto Rojas Vigo, Reconocimiento </w:t>
+      </w:r>
+      <w:proofErr w:type="spellStart"/>
+      <w:r>
+        <w:rPr>
+          <w:lang w:val="es-CO"/>
+        </w:rPr>
+        <w:t>Biometrico</w:t>
+      </w:r>
+      <w:proofErr w:type="spellEnd"/>
+      <w:r>
+        <w:rPr>
+          <w:lang w:val="es-CO"/>
+        </w:rPr>
+        <w:t xml:space="preserve"> de huellas dactilares y su implementación en DSP, Universidad Nacional Mayor de San Marcos</w:t>
+      </w:r>
+      <w:r>
+        <w:rPr>
           <w:lang w:val="es-CO" w:eastAsia="es-MX"/>
         </w:rPr>
-        <w:t xml:space="preserve">th </w:t>
-      </w:r>
-      <w:proofErr w:type="spellStart"/>
-      <w:r>
-        <w:rPr>
-          <w:rFonts w:ascii="TimesNewRoman,Italic" w:hAnsi="TimesNewRoman,Italic" w:cs="TimesNewRoman,Italic"/>
-          <w:i/>
-          <w:iCs/>
-          <w:lang w:val="es-CO" w:eastAsia="es-MX"/>
-        </w:rPr>
-        <w:t>Annual</w:t>
-      </w:r>
-      <w:proofErr w:type="spellEnd"/>
-      <w:r>
-        <w:rPr>
-          <w:rFonts w:ascii="TimesNewRoman,Italic" w:hAnsi="TimesNewRoman,Italic" w:cs="TimesNewRoman,Italic"/>
-          <w:i/>
-          <w:iCs/>
-          <w:lang w:val="es-CO" w:eastAsia="es-MX"/>
-        </w:rPr>
-        <w:t xml:space="preserve"> Conf. </w:t>
-      </w:r>
-      <w:proofErr w:type="spellStart"/>
-      <w:r>
-        <w:rPr>
-          <w:rFonts w:ascii="TimesNewRoman,Italic" w:hAnsi="TimesNewRoman,Italic" w:cs="TimesNewRoman,Italic"/>
-          <w:i/>
-          <w:iCs/>
-          <w:lang w:val="es-CO" w:eastAsia="es-MX"/>
-        </w:rPr>
-        <w:t>Magnetics</w:t>
-      </w:r>
-      <w:proofErr w:type="spellEnd"/>
-      <w:r>
-        <w:rPr>
-          <w:rFonts w:ascii="TimesNewRoman,Italic" w:hAnsi="TimesNewRoman,Italic" w:cs="TimesNewRoman,Italic"/>
-          <w:i/>
-          <w:iCs/>
-          <w:lang w:val="es-CO" w:eastAsia="es-MX"/>
-        </w:rPr>
-        <w:t xml:space="preserve"> </w:t>
-      </w:r>
-      <w:proofErr w:type="spellStart"/>
-      <w:r>
-        <w:rPr>
-          <w:rFonts w:ascii="TimesNewRoman,Italic" w:hAnsi="TimesNewRoman,Italic" w:cs="TimesNewRoman,Italic"/>
-          <w:i/>
-          <w:iCs/>
-          <w:lang w:val="es-CO" w:eastAsia="es-MX"/>
-        </w:rPr>
-        <w:t>Japan</w:t>
-      </w:r>
-      <w:proofErr w:type="spellEnd"/>
-      <w:r>
-        <w:rPr>
-          <w:rFonts w:ascii="TimesNewRoman,Italic" w:hAnsi="TimesNewRoman,Italic" w:cs="TimesNewRoman,Italic"/>
-          <w:i/>
-          <w:iCs/>
-          <w:lang w:val="es-CO" w:eastAsia="es-MX"/>
-        </w:rPr>
-        <w:t xml:space="preserve">, </w:t>
-      </w:r>
-      <w:r>
-        <w:rPr>
-          <w:lang w:val="es-CO" w:eastAsia="es-MX"/>
-        </w:rPr>
-        <w:t xml:space="preserve">p. 301, 1982]. </w:t>
-      </w:r>
-    </w:p>
-    <w:p>
-      <w:pPr>
-        <w:pStyle w:val="References"/>
-        <w:rPr>
-          <w:lang w:val="es-CO"/>
-        </w:rPr>
-      </w:pPr>
-      <w:r>
-        <w:rPr>
-          <w:lang w:val="es-CO" w:eastAsia="es-MX"/>
-        </w:rPr>
-        <w:t xml:space="preserve">M. Young, </w:t>
-      </w:r>
-      <w:proofErr w:type="spellStart"/>
-      <w:r>
-        <w:rPr>
-          <w:rFonts w:ascii="TimesNewRoman,Italic" w:hAnsi="TimesNewRoman,Italic" w:cs="TimesNewRoman,Italic"/>
-          <w:i/>
-          <w:iCs/>
-          <w:lang w:val="es-CO" w:eastAsia="es-MX"/>
-        </w:rPr>
-        <w:t>The</w:t>
-      </w:r>
-      <w:proofErr w:type="spellEnd"/>
-      <w:r>
-        <w:rPr>
-          <w:rFonts w:ascii="TimesNewRoman,Italic" w:hAnsi="TimesNewRoman,Italic" w:cs="TimesNewRoman,Italic"/>
-          <w:i/>
-          <w:iCs/>
-          <w:lang w:val="es-CO" w:eastAsia="es-MX"/>
-        </w:rPr>
-        <w:t xml:space="preserve"> </w:t>
-      </w:r>
-      <w:proofErr w:type="spellStart"/>
-      <w:r>
-        <w:rPr>
-          <w:rFonts w:ascii="TimesNewRoman,Italic" w:hAnsi="TimesNewRoman,Italic" w:cs="TimesNewRoman,Italic"/>
-          <w:i/>
-          <w:iCs/>
-          <w:lang w:val="es-CO" w:eastAsia="es-MX"/>
-        </w:rPr>
-        <w:t>Technical</w:t>
-      </w:r>
-      <w:proofErr w:type="spellEnd"/>
-      <w:r>
-        <w:rPr>
-          <w:rFonts w:ascii="TimesNewRoman,Italic" w:hAnsi="TimesNewRoman,Italic" w:cs="TimesNewRoman,Italic"/>
-          <w:i/>
-          <w:iCs/>
-          <w:lang w:val="es-CO" w:eastAsia="es-MX"/>
-        </w:rPr>
-        <w:t xml:space="preserve"> </w:t>
-      </w:r>
-      <w:proofErr w:type="spellStart"/>
-      <w:r>
-        <w:rPr>
-          <w:rFonts w:ascii="TimesNewRoman,Italic" w:hAnsi="TimesNewRoman,Italic" w:cs="TimesNewRoman,Italic"/>
-          <w:i/>
-          <w:iCs/>
-          <w:lang w:val="es-CO" w:eastAsia="es-MX"/>
-        </w:rPr>
-        <w:t>Writer’s</w:t>
-      </w:r>
-      <w:proofErr w:type="spellEnd"/>
-      <w:r>
-        <w:rPr>
-          <w:rFonts w:ascii="TimesNewRoman,Italic" w:hAnsi="TimesNewRoman,Italic" w:cs="TimesNewRoman,Italic"/>
-          <w:i/>
-          <w:iCs/>
-          <w:lang w:val="es-CO" w:eastAsia="es-MX"/>
-        </w:rPr>
-        <w:t xml:space="preserve"> </w:t>
-      </w:r>
-      <w:proofErr w:type="spellStart"/>
-      <w:r>
-        <w:rPr>
-          <w:rFonts w:ascii="TimesNewRoman,Italic" w:hAnsi="TimesNewRoman,Italic" w:cs="TimesNewRoman,Italic"/>
-          <w:i/>
-          <w:iCs/>
-          <w:lang w:val="es-CO" w:eastAsia="es-MX"/>
-        </w:rPr>
-        <w:t>Handbook</w:t>
-      </w:r>
-      <w:proofErr w:type="spellEnd"/>
-      <w:r>
-        <w:rPr>
-          <w:rFonts w:ascii="TimesNewRoman,Italic" w:hAnsi="TimesNewRoman,Italic" w:cs="TimesNewRoman,Italic"/>
-          <w:i/>
-          <w:iCs/>
-          <w:lang w:val="es-CO" w:eastAsia="es-MX"/>
-        </w:rPr>
-        <w:t xml:space="preserve">. </w:t>
-      </w:r>
-      <w:proofErr w:type="spellStart"/>
-      <w:r>
-        <w:rPr>
-          <w:lang w:val="es-CO" w:eastAsia="es-MX"/>
-        </w:rPr>
-        <w:t>Mill</w:t>
-      </w:r>
-      <w:proofErr w:type="spellEnd"/>
-      <w:r>
-        <w:rPr>
-          <w:lang w:val="es-CO" w:eastAsia="es-MX"/>
-        </w:rPr>
-        <w:t xml:space="preserve"> Valley, CA: </w:t>
-      </w:r>
-      <w:proofErr w:type="spellStart"/>
-      <w:r>
-        <w:rPr>
-          <w:lang w:val="es-CO" w:eastAsia="es-MX"/>
-        </w:rPr>
-        <w:t>University</w:t>
-      </w:r>
-      <w:proofErr w:type="spellEnd"/>
-      <w:r>
-        <w:rPr>
-          <w:lang w:val="es-CO" w:eastAsia="es-MX"/>
-        </w:rPr>
-        <w:t xml:space="preserve"> </w:t>
-      </w:r>
-      <w:proofErr w:type="spellStart"/>
-      <w:r>
-        <w:rPr>
-          <w:lang w:val="es-CO" w:eastAsia="es-MX"/>
-        </w:rPr>
-        <w:t>Science</w:t>
-      </w:r>
-      <w:proofErr w:type="spellEnd"/>
-      <w:r>
-        <w:rPr>
-          <w:lang w:val="es-CO" w:eastAsia="es-MX"/>
-        </w:rPr>
-        <w:t>, 1989.</w:t>
+        <w:t xml:space="preserve"> </w:t>
       </w:r>
     </w:p>
     <w:sectPr>
-      <w:headerReference w:type="default" r:id="rId7"/>
+      <w:headerReference w:type="default" r:id="rId8"/>
       <w:pgSz w:w="595.35pt" w:h="842pt" w:code="9"/>
       <w:pgMar w:top="53.85pt" w:right="36.85pt" w:bottom="85.05pt" w:left="36.85pt" w:header="26.95pt" w:footer="26.95pt" w:gutter="0pt"/>
       <w:cols w:num="2" w:space="12pt"/>
@@ -5740,7 +4781,7 @@
         <w:noProof/>
         <w:sz w:val="16"/>
       </w:rPr>
-      <w:t>2</w:t>
+      <w:t>1</w:t>
     </w:r>
     <w:r>
       <w:rPr>
@@ -6789,11 +5830,15 @@
   </w:style>
   <w:style w:type="character" w:default="1" w:styleId="Fuentedeprrafopredeter">
     <w:name w:val="Default Paragraph Font"/>
+    <w:uiPriority w:val="1"/>
     <w:semiHidden/>
+    <w:unhideWhenUsed/>
   </w:style>
   <w:style w:type="table" w:default="1" w:styleId="Tablanormal">
     <w:name w:val="Normal Table"/>
+    <w:uiPriority w:val="99"/>
     <w:semiHidden/>
+    <w:unhideWhenUsed/>
     <w:tblPr>
       <w:tblInd w:w="0pt" w:type="dxa"/>
       <w:tblCellMar>
@@ -6806,7 +5851,9 @@
   </w:style>
   <w:style w:type="numbering" w:default="1" w:styleId="Sinlista">
     <w:name w:val="No List"/>
+    <w:uiPriority w:val="99"/>
     <w:semiHidden/>
+    <w:unhideWhenUsed/>
   </w:style>
   <w:style w:type="paragraph" w:customStyle="1" w:styleId="Abstract">
     <w:name w:val="Abstract"/>
@@ -6874,7 +5921,6 @@
     <w:basedOn w:val="Listaconnmeros"/>
     <w:pPr>
       <w:numPr>
-        <w:ilvl w:val="0"/>
         <w:numId w:val="13"/>
       </w:numPr>
       <w:jc w:val="both"/>

</xml_diff>